<commit_message>
add docx2html and html2Pdf function
</commit_message>
<xml_diff>
--- a/src/main/resources/static/centos8.docx
+++ b/src/main/resources/static/centos8.docx
@@ -14,20 +14,59 @@
           <w:rFonts w:hint="eastAsia"/>
           <w:lang w:val="en-US" w:eastAsia="zh-CN"/>
         </w:rPr>
-        <w:t>VM WorkStation 15.5 中CentOS 8.2   NAT模式网络设置（按截图</w:t>
-      </w:r>
+        <w:t xml:space="preserve">VM WorkStation 15.5 中CentOS 8.2   NAT模式网络设置（按截图顺序）  </w:t>
+      </w:r>
+    </w:p>
+    <w:p>
       <w:bookmarkStart w:id="0" w:name="_GoBack"/>
       <w:bookmarkEnd w:id="0"/>
-      <w:r>
-        <w:rPr>
-          <w:rFonts w:hint="eastAsia"/>
-          <w:lang w:val="en-US" w:eastAsia="zh-CN"/>
-        </w:rPr>
-        <w:t xml:space="preserve">顺序）  </w:t>
-      </w:r>
-    </w:p>
-    <w:p/>
-    <w:p>
+    </w:p>
+    <w:p/>
+    <w:p/>
+    <w:p>
+      <w:r>
+        <w:drawing>
+          <wp:inline distT="0" distB="0" distL="114300" distR="114300">
+            <wp:extent cx="5269230" cy="3876040"/>
+            <wp:effectExtent l="0" t="0" r="7620" b="10160"/>
+            <wp:docPr id="2" name="图片 2"/>
+            <wp:cNvGraphicFramePr>
+              <a:graphicFrameLocks xmlns:a="http://schemas.openxmlformats.org/drawingml/2006/main" noChangeAspect="1"/>
+            </wp:cNvGraphicFramePr>
+            <a:graphic xmlns:a="http://schemas.openxmlformats.org/drawingml/2006/main">
+              <a:graphicData uri="http://schemas.openxmlformats.org/drawingml/2006/picture">
+                <pic:pic xmlns:pic="http://schemas.openxmlformats.org/drawingml/2006/picture">
+                  <pic:nvPicPr>
+                    <pic:cNvPr id="2" name="图片 2"/>
+                    <pic:cNvPicPr>
+                      <a:picLocks noChangeAspect="1"/>
+                    </pic:cNvPicPr>
+                  </pic:nvPicPr>
+                  <pic:blipFill>
+                    <a:blip r:embed="rId4"/>
+                    <a:stretch>
+                      <a:fillRect/>
+                    </a:stretch>
+                  </pic:blipFill>
+                  <pic:spPr>
+                    <a:xfrm>
+                      <a:off x="0" y="0"/>
+                      <a:ext cx="5269230" cy="3876040"/>
+                    </a:xfrm>
+                    <a:prstGeom prst="rect">
+                      <a:avLst/>
+                    </a:prstGeom>
+                    <a:noFill/>
+                    <a:ln>
+                      <a:noFill/>
+                    </a:ln>
+                  </pic:spPr>
+                </pic:pic>
+              </a:graphicData>
+            </a:graphic>
+          </wp:inline>
+        </w:drawing>
+      </w:r>
       <w:r>
         <w:drawing>
           <wp:inline distT="0" distB="0" distL="114300" distR="114300">
@@ -47,7 +86,7 @@
                     </pic:cNvPicPr>
                   </pic:nvPicPr>
                   <pic:blipFill>
-                    <a:blip r:embed="rId4"/>
+                    <a:blip r:embed="rId5"/>
                     <a:stretch>
                       <a:fillRect/>
                     </a:stretch>
@@ -56,52 +95,6 @@
                     <a:xfrm>
                       <a:off x="0" y="0"/>
                       <a:ext cx="5271135" cy="3877945"/>
-                    </a:xfrm>
-                    <a:prstGeom prst="rect">
-                      <a:avLst/>
-                    </a:prstGeom>
-                    <a:noFill/>
-                    <a:ln>
-                      <a:noFill/>
-                    </a:ln>
-                  </pic:spPr>
-                </pic:pic>
-              </a:graphicData>
-            </a:graphic>
-          </wp:inline>
-        </w:drawing>
-      </w:r>
-    </w:p>
-    <w:p/>
-    <w:p>
-      <w:r>
-        <w:drawing>
-          <wp:inline distT="0" distB="0" distL="114300" distR="114300">
-            <wp:extent cx="5269230" cy="3876040"/>
-            <wp:effectExtent l="0" t="0" r="7620" b="10160"/>
-            <wp:docPr id="2" name="图片 2"/>
-            <wp:cNvGraphicFramePr>
-              <a:graphicFrameLocks xmlns:a="http://schemas.openxmlformats.org/drawingml/2006/main" noChangeAspect="1"/>
-            </wp:cNvGraphicFramePr>
-            <a:graphic xmlns:a="http://schemas.openxmlformats.org/drawingml/2006/main">
-              <a:graphicData uri="http://schemas.openxmlformats.org/drawingml/2006/picture">
-                <pic:pic xmlns:pic="http://schemas.openxmlformats.org/drawingml/2006/picture">
-                  <pic:nvPicPr>
-                    <pic:cNvPr id="2" name="图片 2"/>
-                    <pic:cNvPicPr>
-                      <a:picLocks noChangeAspect="1"/>
-                    </pic:cNvPicPr>
-                  </pic:nvPicPr>
-                  <pic:blipFill>
-                    <a:blip r:embed="rId5"/>
-                    <a:stretch>
-                      <a:fillRect/>
-                    </a:stretch>
-                  </pic:blipFill>
-                  <pic:spPr>
-                    <a:xfrm>
-                      <a:off x="0" y="0"/>
-                      <a:ext cx="5269230" cy="3876040"/>
                     </a:xfrm>
                     <a:prstGeom prst="rect">
                       <a:avLst/>
@@ -136,7 +129,7 @@
                     </pic:cNvPicPr>
                   </pic:nvPicPr>
                   <pic:blipFill>
-                    <a:blip r:embed="rId5"/>
+                    <a:blip r:embed="rId4"/>
                     <a:stretch>
                       <a:fillRect/>
                     </a:stretch>

</xml_diff>